<commit_message>
Random notes from work today, mainly regarding eq model, discount rates, cash flows, decarbonisation slope
</commit_message>
<xml_diff>
--- a/Asset Pricing Implications of Climate Risk.docx
+++ b/Asset Pricing Implications of Climate Risk.docx
@@ -1027,6 +1027,28 @@
       <w:r>
         <w:t>.</w:t>
       </w:r>
+      <w:r>
+        <w:t xml:space="preserve"> Then, the derivation of any carbon risk premium is congruent with the risk-averse nature of investors that is assumed in finance – they demand compensation regarding the uncertainty that they must endure on the cash flows of invested firms (arising from both physical and transition risk).</w:t>
+      </w:r>
+      <w:r>
+        <w:t xml:space="preserve"> </w:t>
+      </w:r>
+      <w:r>
+        <w:t>Investors attitudes can also be seen as determining the discount rates of these cash flows and therefore the attention &amp; pricing devoted to the transition risk.</w:t>
+      </w:r>
+    </w:p>
+    <w:p>
+      <w:r>
+        <w:t xml:space="preserve">Equilibrium models, following from the approaches of relevant prior work, will be implemented </w:t>
+      </w:r>
+      <w:proofErr w:type="gramStart"/>
+      <w:r>
+        <w:t>in order to</w:t>
+      </w:r>
+      <w:proofErr w:type="gramEnd"/>
+      <w:r>
+        <w:t xml:space="preserve"> investigate the stated relationship due to their ease of interpretability and congruency with the well-understood forces of supply and demand in economics.</w:t>
+      </w:r>
     </w:p>
     <w:bookmarkStart w:id="2" w:name="_Toc455389210" w:displacedByCustomXml="next"/>
     <w:sdt>
@@ -1094,30 +1116,14 @@
       </w:r>
       <w:bookmarkEnd w:id="3"/>
     </w:p>
-    <w:sdt>
-      <w:sdtPr>
-        <w:id w:val="1221403361"/>
-        <w:placeholder>
-          <w:docPart w:val="FFD03E2F47B24C4E881B760C8AD3A001"/>
-        </w:placeholder>
-        <w:temporary/>
-        <w:showingPlcHdr/>
-        <w15:appearance w15:val="hidden"/>
-      </w:sdtPr>
-      <w:sdtContent>
-        <w:p>
-          <w:pPr>
-            <w:pStyle w:val="NoSpacing"/>
-          </w:pPr>
-          <w:r>
-            <w:rPr>
-              <w:lang w:val="en-GB" w:bidi="en-GB"/>
-            </w:rPr>
-            <w:t>[To update the table of contents (TOC), apply the appropriate heading style to just the heading text at the start of a paragraph and it will appear in your TOC.  To do this, select the text for your heading.  Then apply the style you need.]</w:t>
-          </w:r>
-        </w:p>
-      </w:sdtContent>
-    </w:sdt>
+    <w:p>
+      <w:pPr>
+        <w:pStyle w:val="NoSpacing"/>
+      </w:pPr>
+      <w:r>
+        <w:t>Carbon emissions level is observed as quite a persistent state variable that is associated with a firm. However, it is more likely that what investors pay attention to is an associated underlying transitory state variable that reflects the slope and effort of decarbonization in the forward path to net-zero. This was hypothesized in the 2022 global pricing study.</w:t>
+      </w:r>
+    </w:p>
     <w:bookmarkStart w:id="4" w:name="_Toc455389212"/>
     <w:p>
       <w:pPr>
@@ -5488,35 +5494,6 @@
     </w:docPart>
     <w:docPart>
       <w:docPartPr>
-        <w:name w:val="FFD03E2F47B24C4E881B760C8AD3A001"/>
-        <w:category>
-          <w:name w:val="General"/>
-          <w:gallery w:val="placeholder"/>
-        </w:category>
-        <w:types>
-          <w:type w:val="bbPlcHdr"/>
-        </w:types>
-        <w:behaviors>
-          <w:behavior w:val="content"/>
-        </w:behaviors>
-        <w:guid w:val="{E1DAB9BD-3DCA-2441-B67A-FADD6963CBC9}"/>
-      </w:docPartPr>
-      <w:docPartBody>
-        <w:p>
-          <w:pPr>
-            <w:pStyle w:val="FFD03E2F47B24C4E881B760C8AD3A001"/>
-          </w:pPr>
-          <w:r>
-            <w:rPr>
-              <w:lang w:bidi="en-GB"/>
-            </w:rPr>
-            <w:t>[To update the table of contents (TOC), apply the appropriate heading style to just the heading text at the start of a paragraph and it will appear in your TOC.  To do this, select the text for your heading.  Then apply the style you need.]</w:t>
-          </w:r>
-        </w:p>
-      </w:docPartBody>
-    </w:docPart>
-    <w:docPart>
-      <w:docPartPr>
         <w:name w:val="19AE60F9FE7D1B4C9D9B1600EAE7863E"/>
         <w:category>
           <w:name w:val="General"/>
@@ -5923,13 +5900,7 @@
             <w:rPr>
               <w:lang w:bidi="en-GB"/>
             </w:rPr>
-            <w:t xml:space="preserve">[Place all tables for your paper in a tables section, following the references (and, if applicable, the footnotes).  Start a new page for each table, include a table number and table title for each, as shown on this page.  </w:t>
-          </w:r>
-          <w:r>
-            <w:rPr>
-              <w:lang w:bidi="en-GB"/>
-            </w:rPr>
-            <w:t>All explanatory text appears in a table note that follows the table, such as this one.  Use the Table/Figure style to get the spacing between table and note.  Tables in APA format can use single or 1.5-line spacing.  Include a heading for every row and column, even if the content seems obvious.  To insert a table, on the Insert tab, tap Table.  New tables that you create in this document use APA format by default.]</w:t>
+            <w:t>[Place all tables for your paper in a tables section, following the references (and, if applicable, the footnotes).  Start a new page for each table, include a table number and table title for each, as shown on this page.  All explanatory text appears in a table note that follows the table, such as this one.  Use the Table/Figure style to get the spacing between table and note.  Tables in APA format can use single or 1.5-line spacing.  Include a heading for every row and column, even if the content seems obvious.  To insert a table, on the Insert tab, tap Table.  New tables that you create in this document use APA format by default.]</w:t>
           </w:r>
         </w:p>
       </w:docPartBody>
@@ -6047,6 +6018,8 @@
   </w:compat>
   <w:rsids>
     <w:rsidRoot w:val="009049E5"/>
+    <w:rsid w:val="00243E5D"/>
+    <w:rsid w:val="00593C1A"/>
     <w:rsid w:val="009049E5"/>
   </w:rsids>
   <m:mathPr>

</xml_diff>